<commit_message>
Actualização do relatório da 1ª série.
Acrescentada desscrição do exercício 2.
</commit_message>
<xml_diff>
--- a/Relatório 1ª série.docx
+++ b/Relatório 1ª série.docx
@@ -137,21 +137,7 @@
           <w:rFonts w:ascii="Times New Roman" w:hAnsi="Times New Roman"/>
           <w:sz w:val="32"/>
         </w:rPr>
-        <w:t>Inverno 2014</w:t>
-      </w:r>
-      <w:r>
-        <w:rPr>
-          <w:rFonts w:ascii="Times New Roman" w:hAnsi="Times New Roman"/>
-          <w:sz w:val="32"/>
-        </w:rPr>
-        <w:t>/201</w:t>
-      </w:r>
-      <w:r>
-        <w:rPr>
-          <w:rFonts w:ascii="Times New Roman" w:hAnsi="Times New Roman"/>
-          <w:sz w:val="32"/>
-        </w:rPr>
-        <w:t>5</w:t>
+        <w:t>Inverno 2014/2015</w:t>
       </w:r>
     </w:p>
     <w:p>
@@ -284,25 +270,7 @@
           <w:sz w:val="96"/>
           <w:szCs w:val="96"/>
         </w:rPr>
-        <w:t xml:space="preserve">Programação </w:t>
-      </w:r>
-      <w:proofErr w:type="gramStart"/>
-      <w:r>
-        <w:rPr>
-          <w:rFonts w:ascii="Times New Roman" w:hAnsi="Times New Roman"/>
-          <w:sz w:val="96"/>
-          <w:szCs w:val="96"/>
-        </w:rPr>
-        <w:t>em</w:t>
-      </w:r>
-      <w:proofErr w:type="gramEnd"/>
-      <w:r>
-        <w:rPr>
-          <w:rFonts w:ascii="Times New Roman" w:hAnsi="Times New Roman"/>
-          <w:sz w:val="96"/>
-          <w:szCs w:val="96"/>
-        </w:rPr>
-        <w:t xml:space="preserve"> Dispositivos Móveis</w:t>
+        <w:t>Programação em Dispositivos Móveis</w:t>
       </w:r>
     </w:p>
     <w:p>
@@ -320,41 +288,25 @@
           <w:sz w:val="32"/>
           <w:szCs w:val="32"/>
         </w:rPr>
-        <w:t xml:space="preserve">Eng.º </w:t>
-      </w:r>
-      <w:r>
+        <w:t>Eng.º Pedro Félix</w:t>
+      </w:r>
+    </w:p>
+    <w:p>
+      <w:pPr>
+        <w:jc w:val="center"/>
         <w:rPr>
           <w:rFonts w:ascii="Times New Roman" w:hAnsi="Times New Roman"/>
           <w:sz w:val="32"/>
           <w:szCs w:val="32"/>
         </w:rPr>
-        <w:t>Pedro Félix</w:t>
-      </w:r>
-    </w:p>
-    <w:p>
-      <w:pPr>
-        <w:jc w:val="center"/>
+      </w:pPr>
+      <w:r>
         <w:rPr>
           <w:rFonts w:ascii="Times New Roman" w:hAnsi="Times New Roman"/>
           <w:sz w:val="32"/>
           <w:szCs w:val="32"/>
         </w:rPr>
-      </w:pPr>
-      <w:r>
-        <w:rPr>
-          <w:rFonts w:ascii="Times New Roman" w:hAnsi="Times New Roman"/>
-          <w:sz w:val="32"/>
-          <w:szCs w:val="32"/>
-        </w:rPr>
-        <w:t>Data de entrega: 27.10</w:t>
-      </w:r>
-      <w:r>
-        <w:rPr>
-          <w:rFonts w:ascii="Times New Roman" w:hAnsi="Times New Roman"/>
-          <w:sz w:val="32"/>
-          <w:szCs w:val="32"/>
-        </w:rPr>
-        <w:t>.2014</w:t>
+        <w:t>Data de entrega: 27.10.2014</w:t>
       </w:r>
     </w:p>
     <w:p>
@@ -506,7 +458,7 @@
           <w:sz w:val="24"/>
           <w:szCs w:val="24"/>
         </w:rPr>
-        <w:t>L</w:t>
+        <w:t xml:space="preserve">LI51D </w:t>
       </w:r>
       <w:r>
         <w:rPr>
@@ -514,7 +466,7 @@
           <w:sz w:val="24"/>
           <w:szCs w:val="24"/>
         </w:rPr>
-        <w:t>I5</w:t>
+        <w:t>–</w:t>
       </w:r>
       <w:r>
         <w:rPr>
@@ -522,27 +474,18 @@
           <w:sz w:val="24"/>
           <w:szCs w:val="24"/>
         </w:rPr>
-        <w:t xml:space="preserve">1D </w:t>
-      </w:r>
-      <w:r>
-        <w:rPr>
-          <w:rFonts w:ascii="Times New Roman" w:hAnsi="Times New Roman"/>
-          <w:sz w:val="24"/>
-          <w:szCs w:val="24"/>
-        </w:rPr>
-        <w:t>–</w:t>
-      </w:r>
-      <w:r>
-        <w:rPr>
-          <w:rFonts w:ascii="Times New Roman" w:hAnsi="Times New Roman"/>
-          <w:sz w:val="24"/>
-          <w:szCs w:val="24"/>
-        </w:rPr>
         <w:t xml:space="preserve"> LEIC</w:t>
       </w:r>
     </w:p>
     <w:sdt>
       <w:sdtPr>
+        <w:rPr>
+          <w:rFonts w:asciiTheme="minorHAnsi" w:eastAsiaTheme="minorHAnsi" w:hAnsiTheme="minorHAnsi" w:cstheme="minorBidi"/>
+          <w:color w:val="auto"/>
+          <w:sz w:val="22"/>
+          <w:szCs w:val="22"/>
+          <w:lang w:val="pt-PT"/>
+        </w:rPr>
         <w:id w:val="-262694877"/>
         <w:docPartObj>
           <w:docPartGallery w:val="Table of Contents"/>
@@ -551,14 +494,9 @@
       </w:sdtPr>
       <w:sdtEndPr>
         <w:rPr>
-          <w:rFonts w:asciiTheme="minorHAnsi" w:eastAsiaTheme="minorHAnsi" w:hAnsiTheme="minorHAnsi" w:cstheme="minorBidi"/>
           <w:b/>
           <w:bCs/>
           <w:noProof/>
-          <w:color w:val="auto"/>
-          <w:sz w:val="22"/>
-          <w:szCs w:val="22"/>
-          <w:lang w:val="pt-PT"/>
         </w:rPr>
       </w:sdtEndPr>
       <w:sdtContent>
@@ -1149,7 +1087,10 @@
         <w:t>:</w:t>
       </w:r>
       <w:r>
-        <w:t xml:space="preserve"> classe que define associa os nomes </w:t>
+        <w:t xml:space="preserve"> classe que </w:t>
+      </w:r>
+      <w:r>
+        <w:t xml:space="preserve">associa os nomes </w:t>
       </w:r>
       <w:proofErr w:type="spellStart"/>
       <w:r>
@@ -1743,13 +1684,473 @@
       <w:r>
         <w:t>também havendo a capacidade de selecionar um contato e adicionar uma data de aniversário ao mesmo.</w:t>
       </w:r>
+    </w:p>
+    <w:p>
+      <w:pPr>
+        <w:ind w:firstLine="708"/>
+        <w:jc w:val="both"/>
+      </w:pPr>
+      <w:r>
+        <w:t>Para a realização deste exercício foram criadas várias classes adicionais, para uma melhor organização do código, que interagem entre si:</w:t>
+      </w:r>
+    </w:p>
+    <w:p>
+      <w:pPr>
+        <w:pStyle w:val="ListParagraph"/>
+        <w:numPr>
+          <w:ilvl w:val="0"/>
+          <w:numId w:val="2"/>
+        </w:numPr>
+        <w:jc w:val="both"/>
+      </w:pPr>
+      <w:proofErr w:type="spellStart"/>
+      <w:r>
+        <w:rPr>
+          <w:b/>
+          <w:i/>
+        </w:rPr>
+        <w:t>ContactInfo</w:t>
+      </w:r>
+      <w:proofErr w:type="spellEnd"/>
+      <w:r>
+        <w:rPr>
+          <w:b/>
+          <w:i/>
+        </w:rPr>
+        <w:t>:</w:t>
+      </w:r>
+      <w:r>
+        <w:t xml:space="preserve"> classe que descreve o contacto, contendo o seu identificador, o seu nome, a sua imagem e a sua data de aniversário.</w:t>
+      </w:r>
+    </w:p>
+    <w:p>
+      <w:pPr>
+        <w:pStyle w:val="ListParagraph"/>
+        <w:numPr>
+          <w:ilvl w:val="0"/>
+          <w:numId w:val="2"/>
+        </w:numPr>
+        <w:jc w:val="both"/>
+      </w:pPr>
+      <w:proofErr w:type="spellStart"/>
+      <w:r>
+        <w:rPr>
+          <w:b/>
+          <w:i/>
+        </w:rPr>
+        <w:t>ContactsCustomAdapter</w:t>
+      </w:r>
+      <w:proofErr w:type="spellEnd"/>
+      <w:r>
+        <w:rPr>
+          <w:b/>
+          <w:i/>
+        </w:rPr>
+        <w:t>:</w:t>
+      </w:r>
+      <w:r>
+        <w:t xml:space="preserve"> classe que define um </w:t>
+      </w:r>
+      <w:proofErr w:type="spellStart"/>
+      <w:r>
+        <w:rPr>
+          <w:i/>
+        </w:rPr>
+        <w:t>adapter</w:t>
+      </w:r>
+      <w:proofErr w:type="spellEnd"/>
+      <w:r>
+        <w:t xml:space="preserve"> que é</w:t>
+      </w:r>
+      <w:r>
+        <w:t xml:space="preserve"> usado no auxí</w:t>
+      </w:r>
+      <w:r>
+        <w:t xml:space="preserve">lio da apresentação do </w:t>
+      </w:r>
+      <w:proofErr w:type="gramStart"/>
+      <w:r>
+        <w:rPr>
+          <w:i/>
+        </w:rPr>
+        <w:t>layout</w:t>
+      </w:r>
+      <w:proofErr w:type="gramEnd"/>
+      <w:r>
+        <w:t xml:space="preserve"> para a </w:t>
+      </w:r>
+      <w:proofErr w:type="spellStart"/>
+      <w:r>
+        <w:rPr>
+          <w:i/>
+        </w:rPr>
+        <w:t>MainActivity</w:t>
+      </w:r>
+      <w:proofErr w:type="spellEnd"/>
+      <w:r>
+        <w:t>, onde se podem ver os contactos com aniversários a ocorrer num futuro próximo, indicado pelo utilizador.</w:t>
+      </w:r>
+    </w:p>
+    <w:p>
+      <w:pPr>
+        <w:pStyle w:val="ListParagraph"/>
+        <w:numPr>
+          <w:ilvl w:val="0"/>
+          <w:numId w:val="2"/>
+        </w:numPr>
+        <w:jc w:val="both"/>
+      </w:pPr>
+      <w:proofErr w:type="spellStart"/>
+      <w:r>
+        <w:rPr>
+          <w:b/>
+          <w:i/>
+        </w:rPr>
+        <w:t>ViewModel</w:t>
+      </w:r>
+      <w:proofErr w:type="spellEnd"/>
+      <w:r>
+        <w:rPr>
+          <w:b/>
+          <w:i/>
+        </w:rPr>
+        <w:t>:</w:t>
+      </w:r>
+      <w:r>
+        <w:t xml:space="preserve"> classe que associa os nome</w:t>
+      </w:r>
+      <w:r>
+        <w:t>s corre</w:t>
+      </w:r>
+      <w:r>
+        <w:t xml:space="preserve">tos das </w:t>
+      </w:r>
+      <w:proofErr w:type="spellStart"/>
+      <w:r>
+        <w:rPr>
+          <w:i/>
+        </w:rPr>
+        <w:t>views</w:t>
+      </w:r>
+      <w:proofErr w:type="spellEnd"/>
+      <w:r>
+        <w:t xml:space="preserve"> aos </w:t>
+      </w:r>
+      <w:proofErr w:type="spellStart"/>
+      <w:r>
+        <w:rPr>
+          <w:i/>
+        </w:rPr>
+        <w:t>widgets</w:t>
+      </w:r>
+      <w:proofErr w:type="spellEnd"/>
+      <w:r>
+        <w:t>.</w:t>
+      </w:r>
+    </w:p>
+    <w:p>
+      <w:pPr>
+        <w:pStyle w:val="ListParagraph"/>
+        <w:numPr>
+          <w:ilvl w:val="0"/>
+          <w:numId w:val="2"/>
+        </w:numPr>
+        <w:jc w:val="both"/>
+      </w:pPr>
+      <w:proofErr w:type="spellStart"/>
+      <w:r>
+        <w:rPr>
+          <w:b/>
+          <w:i/>
+        </w:rPr>
+        <w:t>ContactsAsyncTask</w:t>
+      </w:r>
+      <w:proofErr w:type="spellEnd"/>
+      <w:r>
+        <w:rPr>
+          <w:b/>
+          <w:i/>
+        </w:rPr>
+        <w:t>:</w:t>
+      </w:r>
+      <w:r>
+        <w:t xml:space="preserve"> classe que estende de </w:t>
+      </w:r>
+      <w:proofErr w:type="spellStart"/>
+      <w:r>
+        <w:rPr>
+          <w:i/>
+        </w:rPr>
+        <w:t>AsyncTask</w:t>
+      </w:r>
+      <w:proofErr w:type="spellEnd"/>
+      <w:r>
+        <w:t xml:space="preserve">, onde é realizada a seleção dos contactos que têm aniversário a ocorrer, num período de tempo, que foi indicado pelo utilizador, ao, nas </w:t>
+      </w:r>
+      <w:proofErr w:type="spellStart"/>
+      <w:r>
+        <w:rPr>
+          <w:i/>
+        </w:rPr>
+        <w:t>SettingsActivity</w:t>
+      </w:r>
+      <w:proofErr w:type="spellEnd"/>
+      <w:r>
+        <w:t xml:space="preserve">, escolher a data limite. </w:t>
+      </w:r>
+      <w:r>
+        <w:t xml:space="preserve">São obtidos todos os contactos existentes a partir da realização de uma </w:t>
+      </w:r>
+      <w:proofErr w:type="spellStart"/>
+      <w:r>
+        <w:rPr>
+          <w:i/>
+        </w:rPr>
+        <w:t>query</w:t>
+      </w:r>
+      <w:proofErr w:type="spellEnd"/>
+      <w:r>
+        <w:t xml:space="preserve">, e de seguida a partir de um </w:t>
+      </w:r>
+      <w:r>
+        <w:rPr>
+          <w:i/>
+        </w:rPr>
+        <w:t>Cursor</w:t>
+      </w:r>
+      <w:r>
+        <w:t xml:space="preserve"> são analisados todos os contatos.</w:t>
+      </w:r>
+    </w:p>
+    <w:p>
+      <w:pPr>
+        <w:ind w:left="1416" w:firstLine="708"/>
+        <w:jc w:val="both"/>
+      </w:pPr>
+      <w:r>
+        <w:t xml:space="preserve">A data é comparada tendo em conta a data atual e a data limite, através do mês e do dia. À </w:t>
+      </w:r>
+      <w:proofErr w:type="spellStart"/>
+      <w:r>
+        <w:rPr>
+          <w:i/>
+        </w:rPr>
+        <w:t>string</w:t>
+      </w:r>
+      <w:proofErr w:type="spellEnd"/>
+      <w:r>
+        <w:t xml:space="preserve"> da data a ser apresentada, é acrescentado o números de anos que o contacto faz, por exemplo, “26/20 (90 </w:t>
+      </w:r>
+      <w:proofErr w:type="gramStart"/>
+      <w:r>
+        <w:t>anos)</w:t>
+      </w:r>
+      <w:proofErr w:type="gramEnd"/>
+      <w:r>
+        <w:t>”.</w:t>
+      </w:r>
+    </w:p>
+    <w:p>
+      <w:pPr>
+        <w:ind w:left="1416" w:firstLine="708"/>
+        <w:jc w:val="both"/>
+      </w:pPr>
+      <w:r>
+        <w:t xml:space="preserve">Esta </w:t>
+      </w:r>
+      <w:proofErr w:type="spellStart"/>
+      <w:r>
+        <w:rPr>
+          <w:i/>
+        </w:rPr>
+        <w:t>AsyncTask</w:t>
+      </w:r>
+      <w:proofErr w:type="spellEnd"/>
+      <w:r>
+        <w:t xml:space="preserve"> retorna um </w:t>
+      </w:r>
+      <w:proofErr w:type="spellStart"/>
+      <w:r>
+        <w:rPr>
+          <w:i/>
+        </w:rPr>
+        <w:t>array</w:t>
+      </w:r>
+      <w:proofErr w:type="spellEnd"/>
+      <w:r>
+        <w:t xml:space="preserve"> de </w:t>
+      </w:r>
+      <w:proofErr w:type="spellStart"/>
+      <w:r>
+        <w:rPr>
+          <w:i/>
+        </w:rPr>
+        <w:t>ContactInfo</w:t>
+      </w:r>
+      <w:proofErr w:type="spellEnd"/>
+      <w:r>
+        <w:t>, que contem todos os contactos, cujo aniversário ocorre no período de tempo indicado.</w:t>
+      </w:r>
+    </w:p>
+    <w:p>
+      <w:pPr>
+        <w:pStyle w:val="ListParagraph"/>
+        <w:numPr>
+          <w:ilvl w:val="0"/>
+          <w:numId w:val="4"/>
+        </w:numPr>
+        <w:jc w:val="both"/>
+      </w:pPr>
+      <w:proofErr w:type="spellStart"/>
+      <w:r>
+        <w:rPr>
+          <w:b/>
+          <w:i/>
+        </w:rPr>
+        <w:t>SettingsActivity</w:t>
+      </w:r>
+      <w:proofErr w:type="spellEnd"/>
+      <w:r>
+        <w:rPr>
+          <w:b/>
+          <w:i/>
+        </w:rPr>
+        <w:t>:</w:t>
+      </w:r>
+      <w:r>
+        <w:t xml:space="preserve"> nesta classe é lançado o calendário, a partir do qual o utilizador poderá escolher a data limite, para obtenção dos contactos que fazem aniversário nesse período de tempo. A data escolhida é guardada num </w:t>
+      </w:r>
+      <w:proofErr w:type="spellStart"/>
+      <w:r>
+        <w:rPr>
+          <w:i/>
+        </w:rPr>
+        <w:t>SharedPreferences</w:t>
+      </w:r>
+      <w:proofErr w:type="spellEnd"/>
+      <w:r>
+        <w:t xml:space="preserve"> a partir do qual se acede posteriormente, na </w:t>
+      </w:r>
+      <w:proofErr w:type="spellStart"/>
+      <w:r>
+        <w:t>MainActivity</w:t>
+      </w:r>
+      <w:proofErr w:type="spellEnd"/>
+      <w:r>
+        <w:t xml:space="preserve">, para através da </w:t>
+      </w:r>
+      <w:proofErr w:type="spellStart"/>
+      <w:r>
+        <w:rPr>
+          <w:i/>
+        </w:rPr>
+        <w:t>ContactsAsyncTask</w:t>
+      </w:r>
+      <w:proofErr w:type="spellEnd"/>
+      <w:r>
+        <w:t xml:space="preserve"> se proceder à procura dos contatos que realizam aniversário no período de tempo indicado.</w:t>
+      </w:r>
+    </w:p>
+    <w:p>
+      <w:pPr>
+        <w:pStyle w:val="ListParagraph"/>
+        <w:numPr>
+          <w:ilvl w:val="0"/>
+          <w:numId w:val="4"/>
+        </w:numPr>
+        <w:jc w:val="both"/>
+      </w:pPr>
+      <w:proofErr w:type="spellStart"/>
+      <w:r>
+        <w:rPr>
+          <w:b/>
+          <w:i/>
+        </w:rPr>
+        <w:t>MainActivity</w:t>
+      </w:r>
+      <w:proofErr w:type="spellEnd"/>
+      <w:r>
+        <w:rPr>
+          <w:b/>
+          <w:i/>
+        </w:rPr>
+        <w:t>:</w:t>
+      </w:r>
+      <w:r>
+        <w:t xml:space="preserve"> é a partir desta classe que se obtém todos os contactos que realizam aniversário num dado período de tempo, com o auxílio das classes </w:t>
+      </w:r>
+      <w:proofErr w:type="spellStart"/>
+      <w:r>
+        <w:rPr>
+          <w:i/>
+        </w:rPr>
+        <w:t>ContactsAsyncTask</w:t>
+      </w:r>
+      <w:proofErr w:type="spellEnd"/>
+      <w:r>
+        <w:t xml:space="preserve"> e </w:t>
+      </w:r>
+      <w:proofErr w:type="spellStart"/>
+      <w:r>
+        <w:rPr>
+          <w:i/>
+        </w:rPr>
+        <w:t>ContactsCustomAdapter</w:t>
+      </w:r>
+      <w:proofErr w:type="spellEnd"/>
+      <w:r>
+        <w:t xml:space="preserve">, e se procede à sua apresentação no </w:t>
+      </w:r>
+      <w:proofErr w:type="gramStart"/>
+      <w:r>
+        <w:rPr>
+          <w:i/>
+        </w:rPr>
+        <w:t>layout</w:t>
+      </w:r>
+      <w:proofErr w:type="gramEnd"/>
+      <w:r>
+        <w:t xml:space="preserve"> definido para a situação.</w:t>
+      </w:r>
+    </w:p>
+    <w:p>
+      <w:pPr>
+        <w:ind w:left="1416" w:firstLine="708"/>
+        <w:jc w:val="both"/>
+      </w:pPr>
+      <w:r>
+        <w:t xml:space="preserve">A partir desta classe é possível lançar a </w:t>
+      </w:r>
+      <w:proofErr w:type="spellStart"/>
+      <w:r>
+        <w:rPr>
+          <w:i/>
+        </w:rPr>
+        <w:t>SettingsActivity</w:t>
+      </w:r>
+      <w:proofErr w:type="spellEnd"/>
+      <w:r>
+        <w:t xml:space="preserve">, onde é apresentado o calendário de escolha de data limite, e ainda a possibilidade de mostrar todos os contatos existentes e adicionar a eles uma data de aniversário, através de um </w:t>
+      </w:r>
+      <w:proofErr w:type="spellStart"/>
+      <w:r>
+        <w:rPr>
+          <w:i/>
+        </w:rPr>
+        <w:t>DatePicker</w:t>
+      </w:r>
+      <w:proofErr w:type="spellEnd"/>
+      <w:r>
+        <w:t>.</w:t>
+      </w:r>
+    </w:p>
+    <w:p>
+      <w:pPr>
+        <w:ind w:left="1068"/>
+        <w:jc w:val="both"/>
+      </w:pPr>
       <w:bookmarkStart w:id="2" w:name="_GoBack"/>
       <w:bookmarkEnd w:id="2"/>
-    </w:p>
-    <w:p>
-      <w:pPr>
-        <w:jc w:val="both"/>
-      </w:pPr>
     </w:p>
     <w:p>
       <w:pPr>
@@ -1826,7 +2227,7 @@
           <w:rPr>
             <w:noProof/>
           </w:rPr>
-          <w:t>5</w:t>
+          <w:t>6</w:t>
         </w:r>
         <w:r>
           <w:rPr>
@@ -1873,6 +2274,232 @@
 <file path=word/numbering.xml><?xml version="1.0" encoding="utf-8"?>
 <w:numbering xmlns:wpc="http://schemas.microsoft.com/office/word/2010/wordprocessingCanvas" xmlns:mc="http://schemas.openxmlformats.org/markup-compatibility/2006" xmlns:o="urn:schemas-microsoft-com:office:office" xmlns:r="http://schemas.openxmlformats.org/officeDocument/2006/relationships" xmlns:m="http://schemas.openxmlformats.org/officeDocument/2006/math" xmlns:v="urn:schemas-microsoft-com:vml" xmlns:wp14="http://schemas.microsoft.com/office/word/2010/wordprocessingDrawing" xmlns:wp="http://schemas.openxmlformats.org/drawingml/2006/wordprocessingDrawing" xmlns:w10="urn:schemas-microsoft-com:office:word" xmlns:w="http://schemas.openxmlformats.org/wordprocessingml/2006/main" xmlns:w14="http://schemas.microsoft.com/office/word/2010/wordml" xmlns:w15="http://schemas.microsoft.com/office/word/2012/wordml" xmlns:wpg="http://schemas.microsoft.com/office/word/2010/wordprocessingGroup" xmlns:wpi="http://schemas.microsoft.com/office/word/2010/wordprocessingInk" xmlns:wne="http://schemas.microsoft.com/office/word/2006/wordml" xmlns:wps="http://schemas.microsoft.com/office/word/2010/wordprocessingShape" mc:Ignorable="w14 w15 wp14">
   <w:abstractNum w:abstractNumId="0">
+    <w:nsid w:val="11E24ED4"/>
+    <w:multiLevelType w:val="hybridMultilevel"/>
+    <w:tmpl w:val="AA003F96"/>
+    <w:lvl w:ilvl="0" w:tplc="08160001">
+      <w:start w:val="1"/>
+      <w:numFmt w:val="bullet"/>
+      <w:lvlText w:val=""/>
+      <w:lvlJc w:val="left"/>
+      <w:pPr>
+        <w:ind w:left="1428" w:hanging="360"/>
+      </w:pPr>
+      <w:rPr>
+        <w:rFonts w:ascii="Symbol" w:hAnsi="Symbol" w:hint="default"/>
+      </w:rPr>
+    </w:lvl>
+    <w:lvl w:ilvl="1" w:tplc="08160003" w:tentative="1">
+      <w:start w:val="1"/>
+      <w:numFmt w:val="bullet"/>
+      <w:lvlText w:val="o"/>
+      <w:lvlJc w:val="left"/>
+      <w:pPr>
+        <w:ind w:left="2148" w:hanging="360"/>
+      </w:pPr>
+      <w:rPr>
+        <w:rFonts w:ascii="Courier New" w:hAnsi="Courier New" w:cs="Courier New" w:hint="default"/>
+      </w:rPr>
+    </w:lvl>
+    <w:lvl w:ilvl="2" w:tplc="08160005" w:tentative="1">
+      <w:start w:val="1"/>
+      <w:numFmt w:val="bullet"/>
+      <w:lvlText w:val=""/>
+      <w:lvlJc w:val="left"/>
+      <w:pPr>
+        <w:ind w:left="2868" w:hanging="360"/>
+      </w:pPr>
+      <w:rPr>
+        <w:rFonts w:ascii="Wingdings" w:hAnsi="Wingdings" w:hint="default"/>
+      </w:rPr>
+    </w:lvl>
+    <w:lvl w:ilvl="3" w:tplc="08160001" w:tentative="1">
+      <w:start w:val="1"/>
+      <w:numFmt w:val="bullet"/>
+      <w:lvlText w:val=""/>
+      <w:lvlJc w:val="left"/>
+      <w:pPr>
+        <w:ind w:left="3588" w:hanging="360"/>
+      </w:pPr>
+      <w:rPr>
+        <w:rFonts w:ascii="Symbol" w:hAnsi="Symbol" w:hint="default"/>
+      </w:rPr>
+    </w:lvl>
+    <w:lvl w:ilvl="4" w:tplc="08160003" w:tentative="1">
+      <w:start w:val="1"/>
+      <w:numFmt w:val="bullet"/>
+      <w:lvlText w:val="o"/>
+      <w:lvlJc w:val="left"/>
+      <w:pPr>
+        <w:ind w:left="4308" w:hanging="360"/>
+      </w:pPr>
+      <w:rPr>
+        <w:rFonts w:ascii="Courier New" w:hAnsi="Courier New" w:cs="Courier New" w:hint="default"/>
+      </w:rPr>
+    </w:lvl>
+    <w:lvl w:ilvl="5" w:tplc="08160005" w:tentative="1">
+      <w:start w:val="1"/>
+      <w:numFmt w:val="bullet"/>
+      <w:lvlText w:val=""/>
+      <w:lvlJc w:val="left"/>
+      <w:pPr>
+        <w:ind w:left="5028" w:hanging="360"/>
+      </w:pPr>
+      <w:rPr>
+        <w:rFonts w:ascii="Wingdings" w:hAnsi="Wingdings" w:hint="default"/>
+      </w:rPr>
+    </w:lvl>
+    <w:lvl w:ilvl="6" w:tplc="08160001" w:tentative="1">
+      <w:start w:val="1"/>
+      <w:numFmt w:val="bullet"/>
+      <w:lvlText w:val=""/>
+      <w:lvlJc w:val="left"/>
+      <w:pPr>
+        <w:ind w:left="5748" w:hanging="360"/>
+      </w:pPr>
+      <w:rPr>
+        <w:rFonts w:ascii="Symbol" w:hAnsi="Symbol" w:hint="default"/>
+      </w:rPr>
+    </w:lvl>
+    <w:lvl w:ilvl="7" w:tplc="08160003" w:tentative="1">
+      <w:start w:val="1"/>
+      <w:numFmt w:val="bullet"/>
+      <w:lvlText w:val="o"/>
+      <w:lvlJc w:val="left"/>
+      <w:pPr>
+        <w:ind w:left="6468" w:hanging="360"/>
+      </w:pPr>
+      <w:rPr>
+        <w:rFonts w:ascii="Courier New" w:hAnsi="Courier New" w:cs="Courier New" w:hint="default"/>
+      </w:rPr>
+    </w:lvl>
+    <w:lvl w:ilvl="8" w:tplc="08160005" w:tentative="1">
+      <w:start w:val="1"/>
+      <w:numFmt w:val="bullet"/>
+      <w:lvlText w:val=""/>
+      <w:lvlJc w:val="left"/>
+      <w:pPr>
+        <w:ind w:left="7188" w:hanging="360"/>
+      </w:pPr>
+      <w:rPr>
+        <w:rFonts w:ascii="Wingdings" w:hAnsi="Wingdings" w:hint="default"/>
+      </w:rPr>
+    </w:lvl>
+  </w:abstractNum>
+  <w:abstractNum w:abstractNumId="1">
+    <w:nsid w:val="3AD701C9"/>
+    <w:multiLevelType w:val="hybridMultilevel"/>
+    <w:tmpl w:val="46F20D3C"/>
+    <w:lvl w:ilvl="0" w:tplc="08160001">
+      <w:start w:val="1"/>
+      <w:numFmt w:val="bullet"/>
+      <w:lvlText w:val=""/>
+      <w:lvlJc w:val="left"/>
+      <w:pPr>
+        <w:ind w:left="720" w:hanging="360"/>
+      </w:pPr>
+      <w:rPr>
+        <w:rFonts w:ascii="Symbol" w:hAnsi="Symbol" w:hint="default"/>
+      </w:rPr>
+    </w:lvl>
+    <w:lvl w:ilvl="1" w:tplc="08160003" w:tentative="1">
+      <w:start w:val="1"/>
+      <w:numFmt w:val="bullet"/>
+      <w:lvlText w:val="o"/>
+      <w:lvlJc w:val="left"/>
+      <w:pPr>
+        <w:ind w:left="1440" w:hanging="360"/>
+      </w:pPr>
+      <w:rPr>
+        <w:rFonts w:ascii="Courier New" w:hAnsi="Courier New" w:cs="Courier New" w:hint="default"/>
+      </w:rPr>
+    </w:lvl>
+    <w:lvl w:ilvl="2" w:tplc="08160005" w:tentative="1">
+      <w:start w:val="1"/>
+      <w:numFmt w:val="bullet"/>
+      <w:lvlText w:val=""/>
+      <w:lvlJc w:val="left"/>
+      <w:pPr>
+        <w:ind w:left="2160" w:hanging="360"/>
+      </w:pPr>
+      <w:rPr>
+        <w:rFonts w:ascii="Wingdings" w:hAnsi="Wingdings" w:hint="default"/>
+      </w:rPr>
+    </w:lvl>
+    <w:lvl w:ilvl="3" w:tplc="08160001" w:tentative="1">
+      <w:start w:val="1"/>
+      <w:numFmt w:val="bullet"/>
+      <w:lvlText w:val=""/>
+      <w:lvlJc w:val="left"/>
+      <w:pPr>
+        <w:ind w:left="2880" w:hanging="360"/>
+      </w:pPr>
+      <w:rPr>
+        <w:rFonts w:ascii="Symbol" w:hAnsi="Symbol" w:hint="default"/>
+      </w:rPr>
+    </w:lvl>
+    <w:lvl w:ilvl="4" w:tplc="08160003" w:tentative="1">
+      <w:start w:val="1"/>
+      <w:numFmt w:val="bullet"/>
+      <w:lvlText w:val="o"/>
+      <w:lvlJc w:val="left"/>
+      <w:pPr>
+        <w:ind w:left="3600" w:hanging="360"/>
+      </w:pPr>
+      <w:rPr>
+        <w:rFonts w:ascii="Courier New" w:hAnsi="Courier New" w:cs="Courier New" w:hint="default"/>
+      </w:rPr>
+    </w:lvl>
+    <w:lvl w:ilvl="5" w:tplc="08160005" w:tentative="1">
+      <w:start w:val="1"/>
+      <w:numFmt w:val="bullet"/>
+      <w:lvlText w:val=""/>
+      <w:lvlJc w:val="left"/>
+      <w:pPr>
+        <w:ind w:left="4320" w:hanging="360"/>
+      </w:pPr>
+      <w:rPr>
+        <w:rFonts w:ascii="Wingdings" w:hAnsi="Wingdings" w:hint="default"/>
+      </w:rPr>
+    </w:lvl>
+    <w:lvl w:ilvl="6" w:tplc="08160001" w:tentative="1">
+      <w:start w:val="1"/>
+      <w:numFmt w:val="bullet"/>
+      <w:lvlText w:val=""/>
+      <w:lvlJc w:val="left"/>
+      <w:pPr>
+        <w:ind w:left="5040" w:hanging="360"/>
+      </w:pPr>
+      <w:rPr>
+        <w:rFonts w:ascii="Symbol" w:hAnsi="Symbol" w:hint="default"/>
+      </w:rPr>
+    </w:lvl>
+    <w:lvl w:ilvl="7" w:tplc="08160003" w:tentative="1">
+      <w:start w:val="1"/>
+      <w:numFmt w:val="bullet"/>
+      <w:lvlText w:val="o"/>
+      <w:lvlJc w:val="left"/>
+      <w:pPr>
+        <w:ind w:left="5760" w:hanging="360"/>
+      </w:pPr>
+      <w:rPr>
+        <w:rFonts w:ascii="Courier New" w:hAnsi="Courier New" w:cs="Courier New" w:hint="default"/>
+      </w:rPr>
+    </w:lvl>
+    <w:lvl w:ilvl="8" w:tplc="08160005" w:tentative="1">
+      <w:start w:val="1"/>
+      <w:numFmt w:val="bullet"/>
+      <w:lvlText w:val=""/>
+      <w:lvlJc w:val="left"/>
+      <w:pPr>
+        <w:ind w:left="6480" w:hanging="360"/>
+      </w:pPr>
+      <w:rPr>
+        <w:rFonts w:ascii="Wingdings" w:hAnsi="Wingdings" w:hint="default"/>
+      </w:rPr>
+    </w:lvl>
+  </w:abstractNum>
+  <w:abstractNum w:abstractNumId="2">
     <w:nsid w:val="3D326A17"/>
     <w:multiLevelType w:val="hybridMultilevel"/>
     <w:tmpl w:val="9C307412"/>
@@ -1985,8 +2612,130 @@
       </w:rPr>
     </w:lvl>
   </w:abstractNum>
+  <w:abstractNum w:abstractNumId="3">
+    <w:nsid w:val="42393B7F"/>
+    <w:multiLevelType w:val="hybridMultilevel"/>
+    <w:tmpl w:val="80FE1BA6"/>
+    <w:lvl w:ilvl="0" w:tplc="08160001">
+      <w:start w:val="1"/>
+      <w:numFmt w:val="bullet"/>
+      <w:lvlText w:val=""/>
+      <w:lvlJc w:val="left"/>
+      <w:pPr>
+        <w:ind w:left="1440" w:hanging="360"/>
+      </w:pPr>
+      <w:rPr>
+        <w:rFonts w:ascii="Symbol" w:hAnsi="Symbol" w:hint="default"/>
+      </w:rPr>
+    </w:lvl>
+    <w:lvl w:ilvl="1" w:tplc="08160003" w:tentative="1">
+      <w:start w:val="1"/>
+      <w:numFmt w:val="bullet"/>
+      <w:lvlText w:val="o"/>
+      <w:lvlJc w:val="left"/>
+      <w:pPr>
+        <w:ind w:left="2160" w:hanging="360"/>
+      </w:pPr>
+      <w:rPr>
+        <w:rFonts w:ascii="Courier New" w:hAnsi="Courier New" w:cs="Courier New" w:hint="default"/>
+      </w:rPr>
+    </w:lvl>
+    <w:lvl w:ilvl="2" w:tplc="08160005" w:tentative="1">
+      <w:start w:val="1"/>
+      <w:numFmt w:val="bullet"/>
+      <w:lvlText w:val=""/>
+      <w:lvlJc w:val="left"/>
+      <w:pPr>
+        <w:ind w:left="2880" w:hanging="360"/>
+      </w:pPr>
+      <w:rPr>
+        <w:rFonts w:ascii="Wingdings" w:hAnsi="Wingdings" w:hint="default"/>
+      </w:rPr>
+    </w:lvl>
+    <w:lvl w:ilvl="3" w:tplc="08160001" w:tentative="1">
+      <w:start w:val="1"/>
+      <w:numFmt w:val="bullet"/>
+      <w:lvlText w:val=""/>
+      <w:lvlJc w:val="left"/>
+      <w:pPr>
+        <w:ind w:left="3600" w:hanging="360"/>
+      </w:pPr>
+      <w:rPr>
+        <w:rFonts w:ascii="Symbol" w:hAnsi="Symbol" w:hint="default"/>
+      </w:rPr>
+    </w:lvl>
+    <w:lvl w:ilvl="4" w:tplc="08160003" w:tentative="1">
+      <w:start w:val="1"/>
+      <w:numFmt w:val="bullet"/>
+      <w:lvlText w:val="o"/>
+      <w:lvlJc w:val="left"/>
+      <w:pPr>
+        <w:ind w:left="4320" w:hanging="360"/>
+      </w:pPr>
+      <w:rPr>
+        <w:rFonts w:ascii="Courier New" w:hAnsi="Courier New" w:cs="Courier New" w:hint="default"/>
+      </w:rPr>
+    </w:lvl>
+    <w:lvl w:ilvl="5" w:tplc="08160005" w:tentative="1">
+      <w:start w:val="1"/>
+      <w:numFmt w:val="bullet"/>
+      <w:lvlText w:val=""/>
+      <w:lvlJc w:val="left"/>
+      <w:pPr>
+        <w:ind w:left="5040" w:hanging="360"/>
+      </w:pPr>
+      <w:rPr>
+        <w:rFonts w:ascii="Wingdings" w:hAnsi="Wingdings" w:hint="default"/>
+      </w:rPr>
+    </w:lvl>
+    <w:lvl w:ilvl="6" w:tplc="08160001" w:tentative="1">
+      <w:start w:val="1"/>
+      <w:numFmt w:val="bullet"/>
+      <w:lvlText w:val=""/>
+      <w:lvlJc w:val="left"/>
+      <w:pPr>
+        <w:ind w:left="5760" w:hanging="360"/>
+      </w:pPr>
+      <w:rPr>
+        <w:rFonts w:ascii="Symbol" w:hAnsi="Symbol" w:hint="default"/>
+      </w:rPr>
+    </w:lvl>
+    <w:lvl w:ilvl="7" w:tplc="08160003" w:tentative="1">
+      <w:start w:val="1"/>
+      <w:numFmt w:val="bullet"/>
+      <w:lvlText w:val="o"/>
+      <w:lvlJc w:val="left"/>
+      <w:pPr>
+        <w:ind w:left="6480" w:hanging="360"/>
+      </w:pPr>
+      <w:rPr>
+        <w:rFonts w:ascii="Courier New" w:hAnsi="Courier New" w:cs="Courier New" w:hint="default"/>
+      </w:rPr>
+    </w:lvl>
+    <w:lvl w:ilvl="8" w:tplc="08160005" w:tentative="1">
+      <w:start w:val="1"/>
+      <w:numFmt w:val="bullet"/>
+      <w:lvlText w:val=""/>
+      <w:lvlJc w:val="left"/>
+      <w:pPr>
+        <w:ind w:left="7200" w:hanging="360"/>
+      </w:pPr>
+      <w:rPr>
+        <w:rFonts w:ascii="Wingdings" w:hAnsi="Wingdings" w:hint="default"/>
+      </w:rPr>
+    </w:lvl>
+  </w:abstractNum>
   <w:num w:numId="1">
+    <w:abstractNumId w:val="2"/>
+  </w:num>
+  <w:num w:numId="2">
     <w:abstractNumId w:val="0"/>
+  </w:num>
+  <w:num w:numId="3">
+    <w:abstractNumId w:val="1"/>
+  </w:num>
+  <w:num w:numId="4">
+    <w:abstractNumId w:val="3"/>
   </w:num>
 </w:numbering>
 </file>
@@ -2827,7 +3576,7 @@
 </file>
 
 <file path=customXml/itemProps1.xml><?xml version="1.0" encoding="utf-8"?>
-<ds:datastoreItem xmlns:ds="http://schemas.openxmlformats.org/officeDocument/2006/customXml" ds:itemID="{FF48721E-5806-45CA-9A24-73360777C85B}">
+<ds:datastoreItem xmlns:ds="http://schemas.openxmlformats.org/officeDocument/2006/customXml" ds:itemID="{0CCE3825-8B9D-40DF-967A-B739728D35B8}">
   <ds:schemaRefs>
     <ds:schemaRef ds:uri="http://schemas.openxmlformats.org/officeDocument/2006/bibliography"/>
   </ds:schemaRefs>

</xml_diff>